<commit_message>
changes: Modified maven url to use ip address and uploaded latest documents.
</commit_message>
<xml_diff>
--- a/Documents/DICommClient_V1_ReleaseNotes_Android.docx
+++ b/Documents/DICommClient_V1_ReleaseNotes_Android.docx
@@ -239,7 +239,7 @@
                 <w:sz w:val="24"/>
                 <w:szCs w:val="24"/>
               </w:rPr>
-              <w:t>.0.0</w:t>
+              <w:t>.0</w:t>
             </w:r>
           </w:p>
         </w:tc>
@@ -261,7 +261,7 @@
                 <w:sz w:val="24"/>
                 <w:szCs w:val="24"/>
               </w:rPr>
-              <w:t>24</w:t>
+              <w:t>27</w:t>
             </w:r>
             <w:r>
               <w:rPr>
@@ -277,7 +277,7 @@
                 <w:sz w:val="24"/>
                 <w:szCs w:val="24"/>
               </w:rPr>
-              <w:t>07</w:t>
+              <w:t>08</w:t>
             </w:r>
             <w:r>
               <w:rPr>
@@ -367,7 +367,7 @@
                 <w:sz w:val="24"/>
                 <w:szCs w:val="24"/>
               </w:rPr>
-              <w:t>.0.0</w:t>
+              <w:t>.0.1</w:t>
             </w:r>
           </w:p>
         </w:tc>
@@ -808,7 +808,15 @@
                 <w:sz w:val="24"/>
                 <w:szCs w:val="24"/>
               </w:rPr>
-              <w:t>24</w:t>
+              <w:t>2</w:t>
+            </w:r>
+            <w:r>
+              <w:rPr>
+                <w:rFonts w:asciiTheme="majorHAnsi" w:hAnsiTheme="majorHAnsi" w:cs="Arial"/>
+                <w:sz w:val="24"/>
+                <w:szCs w:val="24"/>
+              </w:rPr>
+              <w:t>7</w:t>
             </w:r>
             <w:r>
               <w:rPr>
@@ -824,7 +832,7 @@
                 <w:sz w:val="24"/>
                 <w:szCs w:val="24"/>
               </w:rPr>
-              <w:t>July</w:t>
+              <w:t>August</w:t>
             </w:r>
             <w:r>
               <w:rPr>
@@ -1546,7 +1554,16 @@
           <w:sz w:val="24"/>
           <w:szCs w:val="24"/>
         </w:rPr>
-        <w:t>.0.0</w:t>
+        <w:t>.0.</w:t>
+      </w:r>
+      <w:r>
+        <w:rPr>
+          <w:rFonts w:asciiTheme="majorHAnsi" w:hAnsiTheme="majorHAnsi" w:cs="Arial"/>
+          <w:b/>
+          <w:sz w:val="24"/>
+          <w:szCs w:val="24"/>
+        </w:rPr>
+        <w:t>1</w:t>
       </w:r>
     </w:p>
     <w:p>
@@ -1594,7 +1611,7 @@
           <w:sz w:val="24"/>
           <w:szCs w:val="24"/>
         </w:rPr>
-        <w:t>24</w:t>
+        <w:t>27</w:t>
       </w:r>
       <w:r>
         <w:rPr>
@@ -1612,7 +1629,7 @@
           <w:sz w:val="24"/>
           <w:szCs w:val="24"/>
         </w:rPr>
-        <w:t>July</w:t>
+        <w:t>August</w:t>
       </w:r>
       <w:r>
         <w:rPr>
@@ -1843,7 +1860,7 @@
           <w:szCs w:val="24"/>
           <w:lang w:val="en-GB"/>
         </w:rPr>
-        <w:t>.0.0</w:t>
+        <w:t>.0.1</w:t>
       </w:r>
     </w:p>
     <w:p>
@@ -2078,15 +2095,7 @@
           <w:sz w:val="24"/>
           <w:szCs w:val="24"/>
         </w:rPr>
-        <w:t xml:space="preserve"> version is “1</w:t>
-      </w:r>
-      <w:r>
-        <w:rPr>
-          <w:rFonts w:asciiTheme="majorHAnsi" w:hAnsiTheme="majorHAnsi"/>
-          <w:sz w:val="24"/>
-          <w:szCs w:val="24"/>
-        </w:rPr>
-        <w:t>0</w:t>
+        <w:t xml:space="preserve"> version is “9</w:t>
       </w:r>
       <w:r>
         <w:rPr>
@@ -2186,7 +2195,23 @@
           <w:szCs w:val="24"/>
           <w:lang w:val="en-GB"/>
         </w:rPr>
-        <w:t>DIComm Client allows creating specific appliance out of the devices discovered.</w:t>
+        <w:t>DIComm Client allows cre</w:t>
+      </w:r>
+      <w:r>
+        <w:rPr>
+          <w:sz w:val="24"/>
+          <w:szCs w:val="24"/>
+          <w:lang w:val="en-GB"/>
+        </w:rPr>
+        <w:t xml:space="preserve">ating specific appliance from </w:t>
+      </w:r>
+      <w:r>
+        <w:rPr>
+          <w:sz w:val="24"/>
+          <w:szCs w:val="24"/>
+          <w:lang w:val="en-GB"/>
+        </w:rPr>
+        <w:t>the devices discovered.</w:t>
       </w:r>
     </w:p>
     <w:p>
@@ -2230,7 +2255,23 @@
           <w:szCs w:val="24"/>
           <w:lang w:val="en-GB"/>
         </w:rPr>
-        <w:t xml:space="preserve">Apps can connect to an appliance either locally or remotely </w:t>
+        <w:t xml:space="preserve">Apps can </w:t>
+      </w:r>
+      <w:r>
+        <w:rPr>
+          <w:sz w:val="24"/>
+          <w:szCs w:val="24"/>
+          <w:lang w:val="en-GB"/>
+        </w:rPr>
+        <w:t>communicate</w:t>
+      </w:r>
+      <w:r>
+        <w:rPr>
+          <w:sz w:val="24"/>
+          <w:szCs w:val="24"/>
+          <w:lang w:val="en-GB"/>
+        </w:rPr>
+        <w:t xml:space="preserve"> to an appliance either locally or remotely </w:t>
       </w:r>
       <w:r>
         <w:rPr>
@@ -2312,14 +2353,24 @@
           <w:szCs w:val="24"/>
           <w:lang w:val="en-GB"/>
         </w:rPr>
-        <w:t>By default DIComm client has support for Wifi</w:t>
-      </w:r>
+        <w:t xml:space="preserve">By default DIComm client has support for </w:t>
+      </w:r>
+      <w:proofErr w:type="spellStart"/>
       <w:r>
         <w:rPr>
           <w:sz w:val="24"/>
           <w:szCs w:val="24"/>
           <w:lang w:val="en-GB"/>
         </w:rPr>
+        <w:t>Wifi</w:t>
+      </w:r>
+      <w:proofErr w:type="spellEnd"/>
+      <w:r>
+        <w:rPr>
+          <w:sz w:val="24"/>
+          <w:szCs w:val="24"/>
+          <w:lang w:val="en-GB"/>
+        </w:rPr>
         <w:t xml:space="preserve"> port, D</w:t>
       </w:r>
       <w:r>
@@ -2328,10 +2379,18 @@
           <w:szCs w:val="24"/>
           <w:lang w:val="en-GB"/>
         </w:rPr>
-        <w:t>evice port, Firmware port, Pairing port, Wifi</w:t>
-      </w:r>
-      <w:bookmarkStart w:id="0" w:name="_GoBack"/>
-      <w:bookmarkEnd w:id="0"/>
+        <w:t xml:space="preserve">evice port, Firmware port, Pairing port, </w:t>
+      </w:r>
+      <w:proofErr w:type="spellStart"/>
+      <w:r>
+        <w:rPr>
+          <w:sz w:val="24"/>
+          <w:szCs w:val="24"/>
+          <w:lang w:val="en-GB"/>
+        </w:rPr>
+        <w:t>Wifi</w:t>
+      </w:r>
+      <w:proofErr w:type="spellEnd"/>
       <w:r>
         <w:rPr>
           <w:sz w:val="24"/>
@@ -2863,11 +2922,106 @@
     <w:p>
       <w:pPr>
         <w:pStyle w:val="NormalWeb"/>
+        <w:rPr>
+          <w:rFonts w:asciiTheme="majorHAnsi" w:hAnsiTheme="majorHAnsi" w:cs="Arial"/>
+          <w:b/>
+        </w:rPr>
+      </w:pPr>
+      <w:r>
+        <w:rPr>
+          <w:rFonts w:asciiTheme="majorHAnsi" w:hAnsiTheme="majorHAnsi" w:cs="Arial"/>
+          <w:b/>
+        </w:rPr>
+        <w:t>FAQ:</w:t>
+      </w:r>
+    </w:p>
+    <w:p>
+      <w:pPr>
+        <w:pStyle w:val="NormalWeb"/>
+        <w:numPr>
+          <w:ilvl w:val="0"/>
+          <w:numId w:val="11"/>
+        </w:numPr>
+        <w:rPr>
+          <w:rFonts w:asciiTheme="majorHAnsi" w:hAnsiTheme="majorHAnsi" w:cs="Arial"/>
+          <w:b/>
+        </w:rPr>
+      </w:pPr>
+      <w:r>
+        <w:rPr>
+          <w:rFonts w:asciiTheme="majorHAnsi" w:hAnsiTheme="majorHAnsi" w:cs="Arial"/>
+          <w:b/>
+        </w:rPr>
+        <w:t>DicommClientLib is not downloading from Maven/Artifactory.</w:t>
+      </w:r>
+    </w:p>
+    <w:p>
+      <w:pPr>
+        <w:pStyle w:val="NormalWeb"/>
         <w:ind w:left="720"/>
         <w:rPr>
           <w:rFonts w:asciiTheme="majorHAnsi" w:hAnsiTheme="majorHAnsi" w:cs="Arial"/>
         </w:rPr>
       </w:pPr>
+      <w:r>
+        <w:rPr>
+          <w:rFonts w:asciiTheme="majorHAnsi" w:hAnsiTheme="majorHAnsi" w:cs="Arial"/>
+        </w:rPr>
+        <w:t>We see that proxy is required to download any dependencies from jcenter, gradle etc but to download binary from maven we may not need proxy.</w:t>
+      </w:r>
+    </w:p>
+    <w:p>
+      <w:pPr>
+        <w:pStyle w:val="NormalWeb"/>
+        <w:ind w:left="720"/>
+        <w:rPr>
+          <w:rFonts w:asciiTheme="majorHAnsi" w:hAnsiTheme="majorHAnsi" w:cs="Arial"/>
+        </w:rPr>
+      </w:pPr>
+      <w:r>
+        <w:rPr>
+          <w:rFonts w:asciiTheme="majorHAnsi" w:hAnsiTheme="majorHAnsi" w:cs="Arial"/>
+        </w:rPr>
+        <w:t xml:space="preserve">Please set “No Proxy” in android studio and delete the project </w:t>
+      </w:r>
+      <w:bookmarkStart w:id="0" w:name="_GoBack"/>
+      <w:bookmarkEnd w:id="0"/>
+      <w:r>
+        <w:rPr>
+          <w:rFonts w:asciiTheme="majorHAnsi" w:hAnsiTheme="majorHAnsi" w:cs="Arial"/>
+        </w:rPr>
+        <w:t>local gradle.properties file if it exists.</w:t>
+      </w:r>
+    </w:p>
+    <w:p>
+      <w:pPr>
+        <w:pStyle w:val="NormalWeb"/>
+        <w:ind w:left="720"/>
+        <w:rPr>
+          <w:rFonts w:asciiTheme="majorHAnsi" w:hAnsiTheme="majorHAnsi" w:cs="Arial"/>
+        </w:rPr>
+      </w:pPr>
+      <w:r>
+        <w:rPr>
+          <w:rFonts w:asciiTheme="majorHAnsi" w:hAnsiTheme="majorHAnsi" w:cs="Arial"/>
+        </w:rPr>
+        <w:t>Also please comment out all the lines in global gradle.properties in your home directory.</w:t>
+      </w:r>
+    </w:p>
+    <w:p>
+      <w:pPr>
+        <w:pStyle w:val="NormalWeb"/>
+        <w:ind w:left="720"/>
+        <w:rPr>
+          <w:rFonts w:asciiTheme="majorHAnsi" w:hAnsiTheme="majorHAnsi" w:cs="Arial"/>
+        </w:rPr>
+      </w:pPr>
+      <w:r>
+        <w:rPr>
+          <w:rFonts w:asciiTheme="majorHAnsi" w:hAnsiTheme="majorHAnsi" w:cs="Arial"/>
+        </w:rPr>
+        <w:t>Once it downloads, please enable the proxy if required.</w:t>
+      </w:r>
     </w:p>
     <w:p>
       <w:pPr>
@@ -3152,6 +3306,95 @@
 <file path=word/numbering.xml><?xml version="1.0" encoding="utf-8"?>
 <w:numbering xmlns:wpc="http://schemas.microsoft.com/office/word/2010/wordprocessingCanvas" xmlns:mc="http://schemas.openxmlformats.org/markup-compatibility/2006" xmlns:o="urn:schemas-microsoft-com:office:office" xmlns:r="http://schemas.openxmlformats.org/officeDocument/2006/relationships" xmlns:m="http://schemas.openxmlformats.org/officeDocument/2006/math" xmlns:v="urn:schemas-microsoft-com:vml" xmlns:wp14="http://schemas.microsoft.com/office/word/2010/wordprocessingDrawing" xmlns:wp="http://schemas.openxmlformats.org/drawingml/2006/wordprocessingDrawing" xmlns:w10="urn:schemas-microsoft-com:office:word" xmlns:w="http://schemas.openxmlformats.org/wordprocessingml/2006/main" xmlns:w14="http://schemas.microsoft.com/office/word/2010/wordml" xmlns:wpg="http://schemas.microsoft.com/office/word/2010/wordprocessingGroup" xmlns:wpi="http://schemas.microsoft.com/office/word/2010/wordprocessingInk" xmlns:wne="http://schemas.microsoft.com/office/word/2006/wordml" xmlns:wps="http://schemas.microsoft.com/office/word/2010/wordprocessingShape" mc:Ignorable="w14 wp14">
   <w:abstractNum w:abstractNumId="0">
+    <w:nsid w:val="0BD52194"/>
+    <w:multiLevelType w:val="hybridMultilevel"/>
+    <w:tmpl w:val="77E62C52"/>
+    <w:lvl w:ilvl="0" w:tplc="0409000F">
+      <w:start w:val="1"/>
+      <w:numFmt w:val="decimal"/>
+      <w:lvlText w:val="%1."/>
+      <w:lvlJc w:val="left"/>
+      <w:pPr>
+        <w:ind w:left="720" w:hanging="360"/>
+      </w:pPr>
+      <w:rPr>
+        <w:rFonts w:hint="default"/>
+      </w:rPr>
+    </w:lvl>
+    <w:lvl w:ilvl="1" w:tplc="04090019" w:tentative="1">
+      <w:start w:val="1"/>
+      <w:numFmt w:val="lowerLetter"/>
+      <w:lvlText w:val="%2."/>
+      <w:lvlJc w:val="left"/>
+      <w:pPr>
+        <w:ind w:left="1440" w:hanging="360"/>
+      </w:pPr>
+    </w:lvl>
+    <w:lvl w:ilvl="2" w:tplc="0409001B" w:tentative="1">
+      <w:start w:val="1"/>
+      <w:numFmt w:val="lowerRoman"/>
+      <w:lvlText w:val="%3."/>
+      <w:lvlJc w:val="right"/>
+      <w:pPr>
+        <w:ind w:left="2160" w:hanging="180"/>
+      </w:pPr>
+    </w:lvl>
+    <w:lvl w:ilvl="3" w:tplc="0409000F" w:tentative="1">
+      <w:start w:val="1"/>
+      <w:numFmt w:val="decimal"/>
+      <w:lvlText w:val="%4."/>
+      <w:lvlJc w:val="left"/>
+      <w:pPr>
+        <w:ind w:left="2880" w:hanging="360"/>
+      </w:pPr>
+    </w:lvl>
+    <w:lvl w:ilvl="4" w:tplc="04090019" w:tentative="1">
+      <w:start w:val="1"/>
+      <w:numFmt w:val="lowerLetter"/>
+      <w:lvlText w:val="%5."/>
+      <w:lvlJc w:val="left"/>
+      <w:pPr>
+        <w:ind w:left="3600" w:hanging="360"/>
+      </w:pPr>
+    </w:lvl>
+    <w:lvl w:ilvl="5" w:tplc="0409001B" w:tentative="1">
+      <w:start w:val="1"/>
+      <w:numFmt w:val="lowerRoman"/>
+      <w:lvlText w:val="%6."/>
+      <w:lvlJc w:val="right"/>
+      <w:pPr>
+        <w:ind w:left="4320" w:hanging="180"/>
+      </w:pPr>
+    </w:lvl>
+    <w:lvl w:ilvl="6" w:tplc="0409000F" w:tentative="1">
+      <w:start w:val="1"/>
+      <w:numFmt w:val="decimal"/>
+      <w:lvlText w:val="%7."/>
+      <w:lvlJc w:val="left"/>
+      <w:pPr>
+        <w:ind w:left="5040" w:hanging="360"/>
+      </w:pPr>
+    </w:lvl>
+    <w:lvl w:ilvl="7" w:tplc="04090019" w:tentative="1">
+      <w:start w:val="1"/>
+      <w:numFmt w:val="lowerLetter"/>
+      <w:lvlText w:val="%8."/>
+      <w:lvlJc w:val="left"/>
+      <w:pPr>
+        <w:ind w:left="5760" w:hanging="360"/>
+      </w:pPr>
+    </w:lvl>
+    <w:lvl w:ilvl="8" w:tplc="0409001B" w:tentative="1">
+      <w:start w:val="1"/>
+      <w:numFmt w:val="lowerRoman"/>
+      <w:lvlText w:val="%9."/>
+      <w:lvlJc w:val="right"/>
+      <w:pPr>
+        <w:ind w:left="6480" w:hanging="180"/>
+      </w:pPr>
+    </w:lvl>
+  </w:abstractNum>
+  <w:abstractNum w:abstractNumId="1">
     <w:nsid w:val="0F794D8F"/>
     <w:multiLevelType w:val="hybridMultilevel"/>
     <w:tmpl w:val="71F8925C"/>
@@ -3264,7 +3507,7 @@
       </w:rPr>
     </w:lvl>
   </w:abstractNum>
-  <w:abstractNum w:abstractNumId="1">
+  <w:abstractNum w:abstractNumId="2">
     <w:nsid w:val="1B0B2D3A"/>
     <w:multiLevelType w:val="hybridMultilevel"/>
     <w:tmpl w:val="A0ECEBAC"/>
@@ -3377,7 +3620,7 @@
       </w:rPr>
     </w:lvl>
   </w:abstractNum>
-  <w:abstractNum w:abstractNumId="2">
+  <w:abstractNum w:abstractNumId="3">
     <w:nsid w:val="23E8254E"/>
     <w:multiLevelType w:val="hybridMultilevel"/>
     <w:tmpl w:val="8C6C6EAC"/>
@@ -3466,7 +3709,7 @@
       </w:pPr>
     </w:lvl>
   </w:abstractNum>
-  <w:abstractNum w:abstractNumId="3">
+  <w:abstractNum w:abstractNumId="4">
     <w:nsid w:val="34EE3C3A"/>
     <w:multiLevelType w:val="hybridMultilevel"/>
     <w:tmpl w:val="6972939C"/>
@@ -3579,7 +3822,7 @@
       </w:rPr>
     </w:lvl>
   </w:abstractNum>
-  <w:abstractNum w:abstractNumId="4">
+  <w:abstractNum w:abstractNumId="5">
     <w:nsid w:val="362B51D2"/>
     <w:multiLevelType w:val="hybridMultilevel"/>
     <w:tmpl w:val="3EB4CBEE"/>
@@ -3692,7 +3935,7 @@
       </w:rPr>
     </w:lvl>
   </w:abstractNum>
-  <w:abstractNum w:abstractNumId="5">
+  <w:abstractNum w:abstractNumId="6">
     <w:nsid w:val="457D00F1"/>
     <w:multiLevelType w:val="hybridMultilevel"/>
     <w:tmpl w:val="9C02A08C"/>
@@ -3805,7 +4048,7 @@
       </w:rPr>
     </w:lvl>
   </w:abstractNum>
-  <w:abstractNum w:abstractNumId="6">
+  <w:abstractNum w:abstractNumId="7">
     <w:nsid w:val="56C923DD"/>
     <w:multiLevelType w:val="hybridMultilevel"/>
     <w:tmpl w:val="06B0FE62"/>
@@ -3894,7 +4137,7 @@
       </w:pPr>
     </w:lvl>
   </w:abstractNum>
-  <w:abstractNum w:abstractNumId="7">
+  <w:abstractNum w:abstractNumId="8">
     <w:nsid w:val="5C5568CA"/>
     <w:multiLevelType w:val="hybridMultilevel"/>
     <w:tmpl w:val="C928896A"/>
@@ -4007,7 +4250,7 @@
       </w:rPr>
     </w:lvl>
   </w:abstractNum>
-  <w:abstractNum w:abstractNumId="8">
+  <w:abstractNum w:abstractNumId="9">
     <w:nsid w:val="62F63249"/>
     <w:multiLevelType w:val="hybridMultilevel"/>
     <w:tmpl w:val="8CFAD068"/>
@@ -4120,7 +4363,7 @@
       </w:rPr>
     </w:lvl>
   </w:abstractNum>
-  <w:abstractNum w:abstractNumId="9">
+  <w:abstractNum w:abstractNumId="10">
     <w:nsid w:val="6D8850BF"/>
     <w:multiLevelType w:val="hybridMultilevel"/>
     <w:tmpl w:val="D36C6664"/>
@@ -4234,34 +4477,37 @@
     </w:lvl>
   </w:abstractNum>
   <w:num w:numId="1">
+    <w:abstractNumId w:val="2"/>
+  </w:num>
+  <w:num w:numId="2">
+    <w:abstractNumId w:val="7"/>
+  </w:num>
+  <w:num w:numId="3">
+    <w:abstractNumId w:val="3"/>
+  </w:num>
+  <w:num w:numId="4">
+    <w:abstractNumId w:val="6"/>
+  </w:num>
+  <w:num w:numId="5">
+    <w:abstractNumId w:val="4"/>
+  </w:num>
+  <w:num w:numId="6">
+    <w:abstractNumId w:val="5"/>
+  </w:num>
+  <w:num w:numId="7">
     <w:abstractNumId w:val="1"/>
   </w:num>
-  <w:num w:numId="2">
-    <w:abstractNumId w:val="6"/>
+  <w:num w:numId="8">
+    <w:abstractNumId w:val="9"/>
   </w:num>
-  <w:num w:numId="3">
-    <w:abstractNumId w:val="2"/>
-  </w:num>
-  <w:num w:numId="4">
-    <w:abstractNumId w:val="5"/>
-  </w:num>
-  <w:num w:numId="5">
-    <w:abstractNumId w:val="3"/>
-  </w:num>
-  <w:num w:numId="6">
-    <w:abstractNumId w:val="4"/>
-  </w:num>
-  <w:num w:numId="7">
-    <w:abstractNumId w:val="0"/>
-  </w:num>
-  <w:num w:numId="8">
+  <w:num w:numId="9">
     <w:abstractNumId w:val="8"/>
   </w:num>
-  <w:num w:numId="9">
-    <w:abstractNumId w:val="7"/>
+  <w:num w:numId="10">
+    <w:abstractNumId w:val="10"/>
   </w:num>
-  <w:num w:numId="10">
-    <w:abstractNumId w:val="9"/>
+  <w:num w:numId="11">
+    <w:abstractNumId w:val="0"/>
   </w:num>
 </w:numbering>
 </file>

</xml_diff>

<commit_message>
uploading modified release notes for 1.0.2 version.
</commit_message>
<xml_diff>
--- a/Documents/DICommClient_V1_ReleaseNotes_Android.docx
+++ b/Documents/DICommClient_V1_ReleaseNotes_Android.docx
@@ -261,7 +261,15 @@
                 <w:sz w:val="24"/>
                 <w:szCs w:val="24"/>
               </w:rPr>
-              <w:t>27</w:t>
+              <w:t>2</w:t>
+            </w:r>
+            <w:r>
+              <w:rPr>
+                <w:rFonts w:asciiTheme="majorHAnsi" w:hAnsiTheme="majorHAnsi" w:cs="Arial"/>
+                <w:sz w:val="24"/>
+                <w:szCs w:val="24"/>
+              </w:rPr>
+              <w:t>2</w:t>
             </w:r>
             <w:r>
               <w:rPr>
@@ -277,7 +285,15 @@
                 <w:sz w:val="24"/>
                 <w:szCs w:val="24"/>
               </w:rPr>
-              <w:t>08</w:t>
+              <w:t>0</w:t>
+            </w:r>
+            <w:r>
+              <w:rPr>
+                <w:rFonts w:asciiTheme="majorHAnsi" w:hAnsiTheme="majorHAnsi" w:cs="Arial"/>
+                <w:sz w:val="24"/>
+                <w:szCs w:val="24"/>
+              </w:rPr>
+              <w:t>9</w:t>
             </w:r>
             <w:r>
               <w:rPr>
@@ -367,7 +383,7 @@
                 <w:sz w:val="24"/>
                 <w:szCs w:val="24"/>
               </w:rPr>
-              <w:t>.0.1</w:t>
+              <w:t>.0.2</w:t>
             </w:r>
           </w:p>
         </w:tc>
@@ -816,7 +832,7 @@
                 <w:sz w:val="24"/>
                 <w:szCs w:val="24"/>
               </w:rPr>
-              <w:t>7</w:t>
+              <w:t>2</w:t>
             </w:r>
             <w:r>
               <w:rPr>
@@ -832,7 +848,7 @@
                 <w:sz w:val="24"/>
                 <w:szCs w:val="24"/>
               </w:rPr>
-              <w:t>August</w:t>
+              <w:t>September</w:t>
             </w:r>
             <w:r>
               <w:rPr>
@@ -1542,6 +1558,7 @@
       <w:r>
         <w:rPr>
           <w:rFonts w:asciiTheme="majorHAnsi" w:hAnsiTheme="majorHAnsi"/>
+          <w:b/>
           <w:sz w:val="24"/>
           <w:szCs w:val="24"/>
         </w:rPr>
@@ -1563,7 +1580,7 @@
           <w:sz w:val="24"/>
           <w:szCs w:val="24"/>
         </w:rPr>
-        <w:t>1</w:t>
+        <w:t>2</w:t>
       </w:r>
     </w:p>
     <w:p>
@@ -1629,7 +1646,7 @@
           <w:sz w:val="24"/>
           <w:szCs w:val="24"/>
         </w:rPr>
-        <w:t>August</w:t>
+        <w:t>September</w:t>
       </w:r>
       <w:r>
         <w:rPr>
@@ -1860,7 +1877,7 @@
           <w:szCs w:val="24"/>
           <w:lang w:val="en-GB"/>
         </w:rPr>
-        <w:t>.0.1</w:t>
+        <w:t>.0.2</w:t>
       </w:r>
     </w:p>
     <w:p>
@@ -2820,6 +2837,77 @@
     </w:p>
     <w:p>
       <w:pPr>
+        <w:rPr>
+          <w:rFonts w:asciiTheme="majorHAnsi" w:hAnsiTheme="majorHAnsi" w:cs="Arial"/>
+          <w:color w:val="222222"/>
+          <w:sz w:val="24"/>
+          <w:szCs w:val="24"/>
+          <w:shd w:val="clear" w:color="auto" w:fill="FFFFFF"/>
+        </w:rPr>
+      </w:pPr>
+    </w:p>
+    <w:p>
+      <w:pPr>
+        <w:rPr>
+          <w:rFonts w:asciiTheme="majorHAnsi" w:hAnsiTheme="majorHAnsi" w:cs="Arial"/>
+          <w:b/>
+          <w:color w:val="222222"/>
+          <w:sz w:val="24"/>
+          <w:szCs w:val="24"/>
+          <w:shd w:val="clear" w:color="auto" w:fill="FFFFFF"/>
+        </w:rPr>
+      </w:pPr>
+      <w:r>
+        <w:rPr>
+          <w:rFonts w:asciiTheme="majorHAnsi" w:hAnsiTheme="majorHAnsi" w:cs="Arial"/>
+          <w:b/>
+          <w:color w:val="222222"/>
+          <w:sz w:val="24"/>
+          <w:szCs w:val="24"/>
+          <w:shd w:val="clear" w:color="auto" w:fill="FFFFFF"/>
+        </w:rPr>
+        <w:t>Key changes in 1.0.2:</w:t>
+      </w:r>
+    </w:p>
+    <w:p>
+      <w:pPr>
+        <w:rPr>
+          <w:rFonts w:asciiTheme="majorHAnsi" w:hAnsiTheme="majorHAnsi" w:cs="Arial"/>
+          <w:color w:val="222222"/>
+          <w:sz w:val="24"/>
+          <w:szCs w:val="24"/>
+          <w:shd w:val="clear" w:color="auto" w:fill="FFFFFF"/>
+        </w:rPr>
+      </w:pPr>
+    </w:p>
+    <w:p>
+      <w:pPr>
+        <w:pStyle w:val="ListParagraph"/>
+        <w:numPr>
+          <w:ilvl w:val="0"/>
+          <w:numId w:val="13"/>
+        </w:numPr>
+        <w:rPr>
+          <w:rFonts w:asciiTheme="majorHAnsi" w:hAnsiTheme="majorHAnsi" w:cs="Arial"/>
+          <w:color w:val="222222"/>
+          <w:sz w:val="24"/>
+          <w:szCs w:val="24"/>
+          <w:shd w:val="clear" w:color="auto" w:fill="FFFFFF"/>
+        </w:rPr>
+      </w:pPr>
+      <w:r>
+        <w:rPr>
+          <w:rFonts w:asciiTheme="majorHAnsi" w:hAnsiTheme="majorHAnsi" w:cs="Arial"/>
+          <w:color w:val="222222"/>
+          <w:sz w:val="24"/>
+          <w:szCs w:val="24"/>
+          <w:shd w:val="clear" w:color="auto" w:fill="FFFFFF"/>
+        </w:rPr>
+        <w:t>Fix for EWS failure on lollipop.</w:t>
+      </w:r>
+    </w:p>
+    <w:p>
+      <w:pPr>
         <w:pStyle w:val="NormalWeb"/>
         <w:rPr>
           <w:rFonts w:asciiTheme="majorHAnsi" w:hAnsiTheme="majorHAnsi" w:cs="Arial"/>
@@ -2922,6 +3010,27 @@
     <w:p>
       <w:pPr>
         <w:pStyle w:val="NormalWeb"/>
+        <w:numPr>
+          <w:ilvl w:val="0"/>
+          <w:numId w:val="10"/>
+        </w:numPr>
+        <w:rPr>
+          <w:rFonts w:asciiTheme="majorHAnsi" w:hAnsiTheme="majorHAnsi" w:cs="Arial"/>
+          <w:b/>
+        </w:rPr>
+      </w:pPr>
+      <w:r>
+        <w:rPr>
+          <w:rFonts w:asciiTheme="majorHAnsi" w:hAnsiTheme="majorHAnsi" w:cs="Arial"/>
+        </w:rPr>
+        <w:t>EWS changes are required on app side too on lollipop, please contact us for more details if required.</w:t>
+      </w:r>
+      <w:bookmarkStart w:id="0" w:name="_GoBack"/>
+      <w:bookmarkEnd w:id="0"/>
+    </w:p>
+    <w:p>
+      <w:pPr>
+        <w:pStyle w:val="NormalWeb"/>
         <w:rPr>
           <w:rFonts w:asciiTheme="majorHAnsi" w:hAnsiTheme="majorHAnsi" w:cs="Arial"/>
           <w:b/>
@@ -2982,15 +3091,7 @@
         <w:rPr>
           <w:rFonts w:asciiTheme="majorHAnsi" w:hAnsiTheme="majorHAnsi" w:cs="Arial"/>
         </w:rPr>
-        <w:t xml:space="preserve">Please set “No Proxy” in android studio and delete the project </w:t>
-      </w:r>
-      <w:bookmarkStart w:id="0" w:name="_GoBack"/>
-      <w:bookmarkEnd w:id="0"/>
-      <w:r>
-        <w:rPr>
-          <w:rFonts w:asciiTheme="majorHAnsi" w:hAnsiTheme="majorHAnsi" w:cs="Arial"/>
-        </w:rPr>
-        <w:t>local gradle.properties file if it exists.</w:t>
+        <w:t>Please set “No Proxy” in android studio and delete the project local gradle.properties file if it exists.</w:t>
       </w:r>
     </w:p>
     <w:p>
@@ -3395,6 +3496,119 @@
     </w:lvl>
   </w:abstractNum>
   <w:abstractNum w:abstractNumId="1">
+    <w:nsid w:val="0DD675A9"/>
+    <w:multiLevelType w:val="hybridMultilevel"/>
+    <w:tmpl w:val="68028712"/>
+    <w:lvl w:ilvl="0" w:tplc="04090001">
+      <w:start w:val="1"/>
+      <w:numFmt w:val="bullet"/>
+      <w:lvlText w:val=""/>
+      <w:lvlJc w:val="left"/>
+      <w:pPr>
+        <w:ind w:left="720" w:hanging="360"/>
+      </w:pPr>
+      <w:rPr>
+        <w:rFonts w:ascii="Symbol" w:hAnsi="Symbol" w:hint="default"/>
+      </w:rPr>
+    </w:lvl>
+    <w:lvl w:ilvl="1" w:tplc="04090003" w:tentative="1">
+      <w:start w:val="1"/>
+      <w:numFmt w:val="bullet"/>
+      <w:lvlText w:val="o"/>
+      <w:lvlJc w:val="left"/>
+      <w:pPr>
+        <w:ind w:left="1440" w:hanging="360"/>
+      </w:pPr>
+      <w:rPr>
+        <w:rFonts w:ascii="Courier New" w:hAnsi="Courier New" w:cs="Courier New" w:hint="default"/>
+      </w:rPr>
+    </w:lvl>
+    <w:lvl w:ilvl="2" w:tplc="04090005" w:tentative="1">
+      <w:start w:val="1"/>
+      <w:numFmt w:val="bullet"/>
+      <w:lvlText w:val=""/>
+      <w:lvlJc w:val="left"/>
+      <w:pPr>
+        <w:ind w:left="2160" w:hanging="360"/>
+      </w:pPr>
+      <w:rPr>
+        <w:rFonts w:ascii="Wingdings" w:hAnsi="Wingdings" w:hint="default"/>
+      </w:rPr>
+    </w:lvl>
+    <w:lvl w:ilvl="3" w:tplc="04090001" w:tentative="1">
+      <w:start w:val="1"/>
+      <w:numFmt w:val="bullet"/>
+      <w:lvlText w:val=""/>
+      <w:lvlJc w:val="left"/>
+      <w:pPr>
+        <w:ind w:left="2880" w:hanging="360"/>
+      </w:pPr>
+      <w:rPr>
+        <w:rFonts w:ascii="Symbol" w:hAnsi="Symbol" w:hint="default"/>
+      </w:rPr>
+    </w:lvl>
+    <w:lvl w:ilvl="4" w:tplc="04090003" w:tentative="1">
+      <w:start w:val="1"/>
+      <w:numFmt w:val="bullet"/>
+      <w:lvlText w:val="o"/>
+      <w:lvlJc w:val="left"/>
+      <w:pPr>
+        <w:ind w:left="3600" w:hanging="360"/>
+      </w:pPr>
+      <w:rPr>
+        <w:rFonts w:ascii="Courier New" w:hAnsi="Courier New" w:cs="Courier New" w:hint="default"/>
+      </w:rPr>
+    </w:lvl>
+    <w:lvl w:ilvl="5" w:tplc="04090005" w:tentative="1">
+      <w:start w:val="1"/>
+      <w:numFmt w:val="bullet"/>
+      <w:lvlText w:val=""/>
+      <w:lvlJc w:val="left"/>
+      <w:pPr>
+        <w:ind w:left="4320" w:hanging="360"/>
+      </w:pPr>
+      <w:rPr>
+        <w:rFonts w:ascii="Wingdings" w:hAnsi="Wingdings" w:hint="default"/>
+      </w:rPr>
+    </w:lvl>
+    <w:lvl w:ilvl="6" w:tplc="04090001" w:tentative="1">
+      <w:start w:val="1"/>
+      <w:numFmt w:val="bullet"/>
+      <w:lvlText w:val=""/>
+      <w:lvlJc w:val="left"/>
+      <w:pPr>
+        <w:ind w:left="5040" w:hanging="360"/>
+      </w:pPr>
+      <w:rPr>
+        <w:rFonts w:ascii="Symbol" w:hAnsi="Symbol" w:hint="default"/>
+      </w:rPr>
+    </w:lvl>
+    <w:lvl w:ilvl="7" w:tplc="04090003" w:tentative="1">
+      <w:start w:val="1"/>
+      <w:numFmt w:val="bullet"/>
+      <w:lvlText w:val="o"/>
+      <w:lvlJc w:val="left"/>
+      <w:pPr>
+        <w:ind w:left="5760" w:hanging="360"/>
+      </w:pPr>
+      <w:rPr>
+        <w:rFonts w:ascii="Courier New" w:hAnsi="Courier New" w:cs="Courier New" w:hint="default"/>
+      </w:rPr>
+    </w:lvl>
+    <w:lvl w:ilvl="8" w:tplc="04090005" w:tentative="1">
+      <w:start w:val="1"/>
+      <w:numFmt w:val="bullet"/>
+      <w:lvlText w:val=""/>
+      <w:lvlJc w:val="left"/>
+      <w:pPr>
+        <w:ind w:left="6480" w:hanging="360"/>
+      </w:pPr>
+      <w:rPr>
+        <w:rFonts w:ascii="Wingdings" w:hAnsi="Wingdings" w:hint="default"/>
+      </w:rPr>
+    </w:lvl>
+  </w:abstractNum>
+  <w:abstractNum w:abstractNumId="2">
     <w:nsid w:val="0F794D8F"/>
     <w:multiLevelType w:val="hybridMultilevel"/>
     <w:tmpl w:val="71F8925C"/>
@@ -3507,7 +3721,7 @@
       </w:rPr>
     </w:lvl>
   </w:abstractNum>
-  <w:abstractNum w:abstractNumId="2">
+  <w:abstractNum w:abstractNumId="3">
     <w:nsid w:val="1B0B2D3A"/>
     <w:multiLevelType w:val="hybridMultilevel"/>
     <w:tmpl w:val="A0ECEBAC"/>
@@ -3620,7 +3834,7 @@
       </w:rPr>
     </w:lvl>
   </w:abstractNum>
-  <w:abstractNum w:abstractNumId="3">
+  <w:abstractNum w:abstractNumId="4">
     <w:nsid w:val="23E8254E"/>
     <w:multiLevelType w:val="hybridMultilevel"/>
     <w:tmpl w:val="8C6C6EAC"/>
@@ -3709,7 +3923,7 @@
       </w:pPr>
     </w:lvl>
   </w:abstractNum>
-  <w:abstractNum w:abstractNumId="4">
+  <w:abstractNum w:abstractNumId="5">
     <w:nsid w:val="34EE3C3A"/>
     <w:multiLevelType w:val="hybridMultilevel"/>
     <w:tmpl w:val="6972939C"/>
@@ -3822,7 +4036,7 @@
       </w:rPr>
     </w:lvl>
   </w:abstractNum>
-  <w:abstractNum w:abstractNumId="5">
+  <w:abstractNum w:abstractNumId="6">
     <w:nsid w:val="362B51D2"/>
     <w:multiLevelType w:val="hybridMultilevel"/>
     <w:tmpl w:val="3EB4CBEE"/>
@@ -3935,7 +4149,7 @@
       </w:rPr>
     </w:lvl>
   </w:abstractNum>
-  <w:abstractNum w:abstractNumId="6">
+  <w:abstractNum w:abstractNumId="7">
     <w:nsid w:val="457D00F1"/>
     <w:multiLevelType w:val="hybridMultilevel"/>
     <w:tmpl w:val="9C02A08C"/>
@@ -4048,7 +4262,7 @@
       </w:rPr>
     </w:lvl>
   </w:abstractNum>
-  <w:abstractNum w:abstractNumId="7">
+  <w:abstractNum w:abstractNumId="8">
     <w:nsid w:val="56C923DD"/>
     <w:multiLevelType w:val="hybridMultilevel"/>
     <w:tmpl w:val="06B0FE62"/>
@@ -4137,7 +4351,7 @@
       </w:pPr>
     </w:lvl>
   </w:abstractNum>
-  <w:abstractNum w:abstractNumId="8">
+  <w:abstractNum w:abstractNumId="9">
     <w:nsid w:val="5C5568CA"/>
     <w:multiLevelType w:val="hybridMultilevel"/>
     <w:tmpl w:val="C928896A"/>
@@ -4250,7 +4464,7 @@
       </w:rPr>
     </w:lvl>
   </w:abstractNum>
-  <w:abstractNum w:abstractNumId="9">
+  <w:abstractNum w:abstractNumId="10">
     <w:nsid w:val="62F63249"/>
     <w:multiLevelType w:val="hybridMultilevel"/>
     <w:tmpl w:val="8CFAD068"/>
@@ -4363,7 +4577,120 @@
       </w:rPr>
     </w:lvl>
   </w:abstractNum>
-  <w:abstractNum w:abstractNumId="10">
+  <w:abstractNum w:abstractNumId="11">
+    <w:nsid w:val="6A883499"/>
+    <w:multiLevelType w:val="hybridMultilevel"/>
+    <w:tmpl w:val="1C3A2B10"/>
+    <w:lvl w:ilvl="0" w:tplc="04090001">
+      <w:start w:val="1"/>
+      <w:numFmt w:val="bullet"/>
+      <w:lvlText w:val=""/>
+      <w:lvlJc w:val="left"/>
+      <w:pPr>
+        <w:ind w:left="1440" w:hanging="360"/>
+      </w:pPr>
+      <w:rPr>
+        <w:rFonts w:ascii="Symbol" w:hAnsi="Symbol" w:hint="default"/>
+      </w:rPr>
+    </w:lvl>
+    <w:lvl w:ilvl="1" w:tplc="04090003" w:tentative="1">
+      <w:start w:val="1"/>
+      <w:numFmt w:val="bullet"/>
+      <w:lvlText w:val="o"/>
+      <w:lvlJc w:val="left"/>
+      <w:pPr>
+        <w:ind w:left="2160" w:hanging="360"/>
+      </w:pPr>
+      <w:rPr>
+        <w:rFonts w:ascii="Courier New" w:hAnsi="Courier New" w:cs="Courier New" w:hint="default"/>
+      </w:rPr>
+    </w:lvl>
+    <w:lvl w:ilvl="2" w:tplc="04090005" w:tentative="1">
+      <w:start w:val="1"/>
+      <w:numFmt w:val="bullet"/>
+      <w:lvlText w:val=""/>
+      <w:lvlJc w:val="left"/>
+      <w:pPr>
+        <w:ind w:left="2880" w:hanging="360"/>
+      </w:pPr>
+      <w:rPr>
+        <w:rFonts w:ascii="Wingdings" w:hAnsi="Wingdings" w:hint="default"/>
+      </w:rPr>
+    </w:lvl>
+    <w:lvl w:ilvl="3" w:tplc="04090001" w:tentative="1">
+      <w:start w:val="1"/>
+      <w:numFmt w:val="bullet"/>
+      <w:lvlText w:val=""/>
+      <w:lvlJc w:val="left"/>
+      <w:pPr>
+        <w:ind w:left="3600" w:hanging="360"/>
+      </w:pPr>
+      <w:rPr>
+        <w:rFonts w:ascii="Symbol" w:hAnsi="Symbol" w:hint="default"/>
+      </w:rPr>
+    </w:lvl>
+    <w:lvl w:ilvl="4" w:tplc="04090003" w:tentative="1">
+      <w:start w:val="1"/>
+      <w:numFmt w:val="bullet"/>
+      <w:lvlText w:val="o"/>
+      <w:lvlJc w:val="left"/>
+      <w:pPr>
+        <w:ind w:left="4320" w:hanging="360"/>
+      </w:pPr>
+      <w:rPr>
+        <w:rFonts w:ascii="Courier New" w:hAnsi="Courier New" w:cs="Courier New" w:hint="default"/>
+      </w:rPr>
+    </w:lvl>
+    <w:lvl w:ilvl="5" w:tplc="04090005" w:tentative="1">
+      <w:start w:val="1"/>
+      <w:numFmt w:val="bullet"/>
+      <w:lvlText w:val=""/>
+      <w:lvlJc w:val="left"/>
+      <w:pPr>
+        <w:ind w:left="5040" w:hanging="360"/>
+      </w:pPr>
+      <w:rPr>
+        <w:rFonts w:ascii="Wingdings" w:hAnsi="Wingdings" w:hint="default"/>
+      </w:rPr>
+    </w:lvl>
+    <w:lvl w:ilvl="6" w:tplc="04090001" w:tentative="1">
+      <w:start w:val="1"/>
+      <w:numFmt w:val="bullet"/>
+      <w:lvlText w:val=""/>
+      <w:lvlJc w:val="left"/>
+      <w:pPr>
+        <w:ind w:left="5760" w:hanging="360"/>
+      </w:pPr>
+      <w:rPr>
+        <w:rFonts w:ascii="Symbol" w:hAnsi="Symbol" w:hint="default"/>
+      </w:rPr>
+    </w:lvl>
+    <w:lvl w:ilvl="7" w:tplc="04090003" w:tentative="1">
+      <w:start w:val="1"/>
+      <w:numFmt w:val="bullet"/>
+      <w:lvlText w:val="o"/>
+      <w:lvlJc w:val="left"/>
+      <w:pPr>
+        <w:ind w:left="6480" w:hanging="360"/>
+      </w:pPr>
+      <w:rPr>
+        <w:rFonts w:ascii="Courier New" w:hAnsi="Courier New" w:cs="Courier New" w:hint="default"/>
+      </w:rPr>
+    </w:lvl>
+    <w:lvl w:ilvl="8" w:tplc="04090005" w:tentative="1">
+      <w:start w:val="1"/>
+      <w:numFmt w:val="bullet"/>
+      <w:lvlText w:val=""/>
+      <w:lvlJc w:val="left"/>
+      <w:pPr>
+        <w:ind w:left="7200" w:hanging="360"/>
+      </w:pPr>
+      <w:rPr>
+        <w:rFonts w:ascii="Wingdings" w:hAnsi="Wingdings" w:hint="default"/>
+      </w:rPr>
+    </w:lvl>
+  </w:abstractNum>
+  <w:abstractNum w:abstractNumId="12">
     <w:nsid w:val="6D8850BF"/>
     <w:multiLevelType w:val="hybridMultilevel"/>
     <w:tmpl w:val="D36C6664"/>
@@ -4477,37 +4804,43 @@
     </w:lvl>
   </w:abstractNum>
   <w:num w:numId="1">
+    <w:abstractNumId w:val="3"/>
+  </w:num>
+  <w:num w:numId="2">
+    <w:abstractNumId w:val="8"/>
+  </w:num>
+  <w:num w:numId="3">
+    <w:abstractNumId w:val="4"/>
+  </w:num>
+  <w:num w:numId="4">
+    <w:abstractNumId w:val="7"/>
+  </w:num>
+  <w:num w:numId="5">
+    <w:abstractNumId w:val="5"/>
+  </w:num>
+  <w:num w:numId="6">
+    <w:abstractNumId w:val="6"/>
+  </w:num>
+  <w:num w:numId="7">
     <w:abstractNumId w:val="2"/>
   </w:num>
-  <w:num w:numId="2">
-    <w:abstractNumId w:val="7"/>
+  <w:num w:numId="8">
+    <w:abstractNumId w:val="10"/>
   </w:num>
-  <w:num w:numId="3">
-    <w:abstractNumId w:val="3"/>
-  </w:num>
-  <w:num w:numId="4">
-    <w:abstractNumId w:val="6"/>
-  </w:num>
-  <w:num w:numId="5">
-    <w:abstractNumId w:val="4"/>
-  </w:num>
-  <w:num w:numId="6">
-    <w:abstractNumId w:val="5"/>
-  </w:num>
-  <w:num w:numId="7">
-    <w:abstractNumId w:val="1"/>
-  </w:num>
-  <w:num w:numId="8">
+  <w:num w:numId="9">
     <w:abstractNumId w:val="9"/>
   </w:num>
-  <w:num w:numId="9">
-    <w:abstractNumId w:val="8"/>
-  </w:num>
   <w:num w:numId="10">
-    <w:abstractNumId w:val="10"/>
+    <w:abstractNumId w:val="12"/>
   </w:num>
   <w:num w:numId="11">
     <w:abstractNumId w:val="0"/>
+  </w:num>
+  <w:num w:numId="12">
+    <w:abstractNumId w:val="11"/>
+  </w:num>
+  <w:num w:numId="13">
+    <w:abstractNumId w:val="1"/>
   </w:num>
 </w:numbering>
 </file>

</xml_diff>